<commit_message>
Adds new contract templates
Adds new contract templates for vehicle-related legal documents: "Carta Aceptación GPS", "Carta Solicitud Traspaso Vehículo", "Contrato Privado Uso", and "Solicitud Compra Vehículo".
Also, register them in ContractGeneratorService with empty required fields.

Removes required fields from existing templates: "Declaración de Vendedor" and "Carta Carro Nuevo".
</commit_message>
<xml_diff>
--- a/apps/legal-docs-blueprints/templates/garantia_mobiliaria.docx
+++ b/apps/legal-docs-blueprints/templates/garantia_mobiliaria.docx
@@ -694,16 +694,7 @@
           <w:sz w:val="20"/>
           <w:szCs w:val="20"/>
         </w:rPr>
-        <w:t xml:space="preserve"> </w:t>
-      </w:r>
-      <w:r>
-        <w:rPr>
-          <w:rFonts w:ascii="Arial" w:eastAsia="Arial" w:hAnsi="Arial" w:cs="Arial"/>
-          <w:color w:val="000000"/>
-          <w:sz w:val="20"/>
-          <w:szCs w:val="20"/>
-        </w:rPr>
-        <w:t xml:space="preserve">En el transcurso del presente contrato se me podrá denominar indistintamente como el “Deudor o Deudor Garante”. </w:t>
+        <w:t xml:space="preserve"> En el transcurso del presente contrato se me podrá denominar indistintamente como el “Deudor o Deudor Garante”. </w:t>
       </w:r>
     </w:p>
     <w:p>
@@ -2605,16 +2596,7 @@
           <w:sz w:val="20"/>
           <w:szCs w:val="20"/>
         </w:rPr>
-        <w:t>e</w:t>
-      </w:r>
-      <w:r>
-        <w:rPr>
-          <w:rFonts w:ascii="Arial" w:eastAsia="Arial" w:hAnsi="Arial" w:cs="Arial"/>
-          <w:color w:val="000000"/>
-          <w:sz w:val="20"/>
-          <w:szCs w:val="20"/>
-        </w:rPr>
-        <w:t xml:space="preserve">l Deudor Garante </w:t>
+        <w:t xml:space="preserve">el Deudor Garante </w:t>
       </w:r>
       <w:r>
         <w:rPr>
@@ -5690,7 +5672,6 @@
           <w:color w:val="000000"/>
           <w:sz w:val="20"/>
           <w:szCs w:val="20"/>
-          <w:lang w:val="es-ES"/>
         </w:rPr>
       </w:pPr>
     </w:p>
@@ -5739,13 +5720,83 @@
           <w:szCs w:val="20"/>
         </w:rPr>
       </w:pPr>
-      <w:r>
-        <w:rPr>
-          <w:rFonts w:ascii="Arial" w:eastAsia="Arial" w:hAnsi="Arial" w:cs="Arial"/>
-          <w:color w:val="000000"/>
-          <w:sz w:val="20"/>
-          <w:szCs w:val="20"/>
-        </w:rPr>
+    </w:p>
+    <w:p>
+      <w:pPr>
+        <w:widowControl w:val="0"/>
+        <w:pBdr>
+          <w:top w:val="nil"/>
+          <w:left w:val="nil"/>
+          <w:bottom w:val="nil"/>
+          <w:right w:val="nil"/>
+          <w:between w:val="nil"/>
+        </w:pBdr>
+        <w:tabs>
+          <w:tab w:val="left" w:pos="2268"/>
+        </w:tabs>
+        <w:spacing w:line="360" w:lineRule="auto"/>
+        <w:jc w:val="both"/>
+        <w:rPr>
+          <w:rFonts w:ascii="Arial" w:eastAsia="Arial" w:hAnsi="Arial" w:cs="Arial"/>
+          <w:color w:val="000000"/>
+          <w:sz w:val="20"/>
+          <w:szCs w:val="20"/>
+        </w:rPr>
+      </w:pPr>
+    </w:p>
+    <w:p>
+      <w:pPr>
+        <w:widowControl w:val="0"/>
+        <w:pBdr>
+          <w:top w:val="nil"/>
+          <w:left w:val="nil"/>
+          <w:bottom w:val="nil"/>
+          <w:right w:val="nil"/>
+          <w:between w:val="nil"/>
+        </w:pBdr>
+        <w:tabs>
+          <w:tab w:val="left" w:pos="2268"/>
+        </w:tabs>
+        <w:spacing w:line="360" w:lineRule="auto"/>
+        <w:jc w:val="both"/>
+        <w:rPr>
+          <w:rFonts w:ascii="Arial" w:eastAsia="Arial" w:hAnsi="Arial" w:cs="Arial"/>
+          <w:color w:val="000000"/>
+          <w:sz w:val="20"/>
+          <w:szCs w:val="20"/>
+        </w:rPr>
+      </w:pPr>
+    </w:p>
+    <w:p>
+      <w:pPr>
+        <w:widowControl w:val="0"/>
+        <w:pBdr>
+          <w:top w:val="nil"/>
+          <w:left w:val="nil"/>
+          <w:bottom w:val="nil"/>
+          <w:right w:val="nil"/>
+          <w:between w:val="nil"/>
+        </w:pBdr>
+        <w:tabs>
+          <w:tab w:val="left" w:pos="2268"/>
+        </w:tabs>
+        <w:spacing w:line="360" w:lineRule="auto"/>
+        <w:jc w:val="both"/>
+        <w:rPr>
+          <w:rFonts w:ascii="Arial" w:eastAsia="Arial" w:hAnsi="Arial" w:cs="Arial"/>
+          <w:color w:val="000000"/>
+          <w:sz w:val="20"/>
+          <w:szCs w:val="20"/>
+        </w:rPr>
+      </w:pPr>
+      <w:r>
+        <w:rPr>
+          <w:rFonts w:ascii="Arial" w:eastAsia="Arial" w:hAnsi="Arial" w:cs="Arial"/>
+          <w:color w:val="000000"/>
+          <w:sz w:val="20"/>
+          <w:szCs w:val="20"/>
+        </w:rPr>
+        <w:lastRenderedPageBreak/>
         <w:t>Por la</w:t>
       </w:r>
       <w:r>
@@ -7583,6 +7634,7 @@
   <w:style w:type="character" w:default="1" w:styleId="Fuentedeprrafopredeter">
     <w:name w:val="Default Paragraph Font"/>
     <w:uiPriority w:val="1"/>
+    <w:semiHidden/>
     <w:unhideWhenUsed/>
   </w:style>
   <w:style w:type="table" w:default="1" w:styleId="Tablanormal">

</xml_diff>